<commit_message>
Change 'fraud checking' to 'fraud check'
1. Change 'fraud checking' to 'fraud check'
2. Modify instruction document accordingly.
</commit_message>
<xml_diff>
--- a/CMS Nexio WooCommerce plugin instruction edition2.docx
+++ b/CMS Nexio WooCommerce plugin instruction edition2.docx
@@ -1323,6 +1323,7 @@
         </w:rPr>
       </w:pPr>
       <w:commentRangeStart w:id="8"/>
+      <w:commentRangeStart w:id="9"/>
       <w:r>
         <w:rPr>
           <w:rFonts w:ascii="Arial" w:hAnsi="Arial" w:cs="Arial" w:hint="eastAsia"/>
@@ -1335,7 +1336,7 @@
           <w:rFonts w:ascii="Arial" w:hAnsi="Arial" w:cs="Arial"/>
           <w:color w:val="000000" w:themeColor="text1"/>
         </w:rPr>
-        <w:t xml:space="preserve">raud Checking: Enable fraud checking in transaction. Please ensure </w:t>
+        <w:t xml:space="preserve">raud Check: Enable fraud check in transaction. Please ensure </w:t>
       </w:r>
       <w:proofErr w:type="spellStart"/>
       <w:r>
@@ -1449,6 +1450,13 @@
         </w:rPr>
         <w:commentReference w:id="8"/>
       </w:r>
+      <w:commentRangeEnd w:id="9"/>
+      <w:r>
+        <w:rPr>
+          <w:rStyle w:val="CommentReference"/>
+        </w:rPr>
+        <w:commentReference w:id="9"/>
+      </w:r>
     </w:p>
     <w:p>
       <w:pPr>
@@ -1490,6 +1498,8 @@
         </w:rPr>
         <w:t>.</w:t>
       </w:r>
+      <w:bookmarkStart w:id="10" w:name="_GoBack"/>
+      <w:bookmarkEnd w:id="10"/>
     </w:p>
     <w:p>
       <w:pPr>
@@ -1511,7 +1521,7 @@
       <w:pPr>
         <w:jc w:val="left"/>
         <w:rPr>
-          <w:rFonts w:ascii="Arial" w:hAnsi="Arial" w:cs="Arial"/>
+          <w:rFonts w:ascii="Arial" w:hAnsi="Arial" w:cs="Arial" w:hint="eastAsia"/>
           <w:color w:val="000000" w:themeColor="text1"/>
         </w:rPr>
       </w:pPr>
@@ -1522,10 +1532,10 @@
           <w:color w:val="000000" w:themeColor="text1"/>
         </w:rPr>
         <w:drawing>
-          <wp:inline distT="0" distB="0" distL="0" distR="0" wp14:anchorId="6778665A" wp14:editId="7061E233">
-            <wp:extent cx="5262563" cy="2999367"/>
+          <wp:inline distT="0" distB="0" distL="0" distR="0" wp14:anchorId="21CE3ACB" wp14:editId="59BEA54B">
+            <wp:extent cx="5267136" cy="2867025"/>
             <wp:effectExtent l="0" t="0" r="0" b="0"/>
-            <wp:docPr id="1" name="Picture 1"/>
+            <wp:docPr id="3" name="Picture 3"/>
             <wp:cNvGraphicFramePr>
               <a:graphicFrameLocks xmlns:a="http://schemas.openxmlformats.org/drawingml/2006/main" noChangeAspect="1"/>
             </wp:cNvGraphicFramePr>
@@ -1554,7 +1564,7 @@
                   <pic:spPr bwMode="auto">
                     <a:xfrm>
                       <a:off x="0" y="0"/>
-                      <a:ext cx="5282588" cy="3010780"/>
+                      <a:ext cx="5296473" cy="2882994"/>
                     </a:xfrm>
                     <a:prstGeom prst="rect">
                       <a:avLst/>
@@ -1570,8 +1580,6 @@
           </wp:inline>
         </w:drawing>
       </w:r>
-      <w:bookmarkStart w:id="9" w:name="_GoBack"/>
-      <w:bookmarkEnd w:id="9"/>
     </w:p>
     <w:p>
       <w:pPr>
@@ -2482,7 +2490,7 @@
         </w:rPr>
         <w:t>‘</w:t>
       </w:r>
-      <w:commentRangeStart w:id="10"/>
+      <w:commentRangeStart w:id="11"/>
       <w:r>
         <w:rPr>
           <w:rFonts w:ascii="Arial" w:hAnsi="Arial" w:cs="Arial"/>
@@ -2502,13 +2510,13 @@
         </w:rPr>
         <w:t>exio</w:t>
       </w:r>
-      <w:commentRangeEnd w:id="10"/>
+      <w:commentRangeEnd w:id="11"/>
       <w:proofErr w:type="spellEnd"/>
       <w:r>
         <w:rPr>
           <w:rStyle w:val="CommentReference"/>
         </w:rPr>
-        <w:commentReference w:id="10"/>
+        <w:commentReference w:id="11"/>
       </w:r>
       <w:r>
         <w:rPr>
@@ -2838,9 +2846,6 @@
     <w:p>
       <w:pPr>
         <w:pStyle w:val="CommentText"/>
-        <w:rPr>
-          <w:rFonts w:hint="eastAsia"/>
-        </w:rPr>
       </w:pPr>
       <w:r>
         <w:rPr>
@@ -2853,7 +2858,23 @@
       </w:r>
     </w:p>
   </w:comment>
-  <w:comment w:id="10" w:author="Sam Lu" w:date="2019-02-28T21:16:00Z" w:initials="SL">
+  <w:comment w:id="9" w:author="Sam Lu" w:date="2019-03-05T08:24:00Z" w:initials="SL">
+    <w:p>
+      <w:pPr>
+        <w:pStyle w:val="CommentText"/>
+      </w:pPr>
+      <w:r>
+        <w:rPr>
+          <w:rStyle w:val="CommentReference"/>
+        </w:rPr>
+        <w:annotationRef/>
+      </w:r>
+      <w:r>
+        <w:t>Change ‘Fraud Checking’ to ‘Fraud Check’. Screenshot is updated too.</w:t>
+      </w:r>
+    </w:p>
+  </w:comment>
+  <w:comment w:id="11" w:author="Sam Lu" w:date="2019-02-28T21:16:00Z" w:initials="SL">
     <w:p>
       <w:pPr>
         <w:pStyle w:val="CommentText"/>
@@ -2899,6 +2920,7 @@
   <w15:commentEx w15:paraId="4B95AA16" w15:done="1"/>
   <w15:commentEx w15:paraId="2C48712B" w15:done="0"/>
   <w15:commentEx w15:paraId="05C176C6" w15:done="0"/>
+  <w15:commentEx w15:paraId="50510E40" w15:paraIdParent="05C176C6" w15:done="0"/>
   <w15:commentEx w15:paraId="2D091C3A" w15:done="0"/>
 </w15:commentsEx>
 </file>
@@ -2914,6 +2936,7 @@
   <w16cid:commentId w16cid:paraId="4B95AA16" w16cid:durableId="2022CB94"/>
   <w16cid:commentId w16cid:paraId="2C48712B" w16cid:durableId="2022CC6F"/>
   <w16cid:commentId w16cid:paraId="05C176C6" w16cid:durableId="2027F32E"/>
+  <w16cid:commentId w16cid:paraId="50510E40" w16cid:durableId="2028B0DA"/>
   <w16cid:commentId w16cid:paraId="2D091C3A" w16cid:durableId="2022CE49"/>
 </w16cid:commentsIds>
 </file>

</xml_diff>